<commit_message>
implemented all game functionality
</commit_message>
<xml_diff>
--- a/ReadMe.docx
+++ b/ReadMe.docx
@@ -7,12 +7,331 @@
         <w:pStyle w:val="Heading1"/>
       </w:pPr>
       <w:r>
-        <w:t>Notes:</w:t>
-      </w:r>
-    </w:p>
-    <w:p>
-      <w:r>
-        <w:t>The demo should work on any resolution, there’s a few issues I wasn’t able to iron out most notably the asteroids don’t seem to be tracking the player correctly.</w:t>
+        <w:t>Game Operation:</w:t>
+      </w:r>
+    </w:p>
+    <w:p>
+      <w:pPr>
+        <w:pStyle w:val="Heading2"/>
+      </w:pPr>
+      <w:r>
+        <w:t>Controls:</w:t>
+      </w:r>
+    </w:p>
+    <w:p>
+      <w:pPr>
+        <w:pStyle w:val="Heading3"/>
+      </w:pPr>
+      <w:r>
+        <w:t>W or Up:</w:t>
+      </w:r>
+    </w:p>
+    <w:p>
+      <w:r>
+        <w:t>Thrust Forward</w:t>
+      </w:r>
+    </w:p>
+    <w:p>
+      <w:pPr>
+        <w:pStyle w:val="Heading3"/>
+      </w:pPr>
+      <w:r>
+        <w:t>S or Down:</w:t>
+      </w:r>
+    </w:p>
+    <w:p>
+      <w:r>
+        <w:t>Reverse</w:t>
+      </w:r>
+    </w:p>
+    <w:p>
+      <w:pPr>
+        <w:pStyle w:val="Heading3"/>
+      </w:pPr>
+      <w:r>
+        <w:t>A/D:</w:t>
+      </w:r>
+    </w:p>
+    <w:p>
+      <w:r>
+        <w:t>Strafe</w:t>
+      </w:r>
+    </w:p>
+    <w:p>
+      <w:pPr>
+        <w:pStyle w:val="Heading3"/>
+      </w:pPr>
+      <w:r>
+        <w:t>Q/E or Left/Right:</w:t>
+      </w:r>
+    </w:p>
+    <w:p>
+      <w:r>
+        <w:t>Roll</w:t>
+      </w:r>
+    </w:p>
+    <w:p>
+      <w:pPr>
+        <w:pStyle w:val="Heading3"/>
+      </w:pPr>
+      <w:r>
+        <w:t>Ctrl:</w:t>
+      </w:r>
+    </w:p>
+    <w:p>
+      <w:r>
+        <w:t>Dive</w:t>
+      </w:r>
+    </w:p>
+    <w:p>
+      <w:pPr>
+        <w:pStyle w:val="Heading3"/>
+      </w:pPr>
+      <w:r>
+        <w:t>Space:</w:t>
+      </w:r>
+    </w:p>
+    <w:p>
+      <w:r>
+        <w:t>Ascend</w:t>
+      </w:r>
+    </w:p>
+    <w:p>
+      <w:pPr>
+        <w:pStyle w:val="Heading3"/>
+      </w:pPr>
+      <w:r>
+        <w:t>Left Click:</w:t>
+      </w:r>
+    </w:p>
+    <w:p>
+      <w:r>
+        <w:t>Fire</w:t>
+      </w:r>
+    </w:p>
+    <w:p>
+      <w:pPr>
+        <w:pStyle w:val="Heading3"/>
+      </w:pPr>
+      <w:r>
+        <w:t>Mouse:</w:t>
+      </w:r>
+    </w:p>
+    <w:p>
+      <w:r>
+        <w:t>Rotate Camera</w:t>
+      </w:r>
+    </w:p>
+    <w:p>
+      <w:pPr>
+        <w:pStyle w:val="Heading2"/>
+      </w:pPr>
+      <w:r>
+        <w:t>Difficulties:</w:t>
+      </w:r>
+    </w:p>
+    <w:p>
+      <w:pPr>
+        <w:pStyle w:val="Heading3"/>
+      </w:pPr>
+      <w:r>
+        <w:t>Easy:</w:t>
+      </w:r>
+    </w:p>
+    <w:p>
+      <w:pPr>
+        <w:pStyle w:val="ListParagraph"/>
+        <w:numPr>
+          <w:ilvl w:val="0"/>
+          <w:numId w:val="1"/>
+        </w:numPr>
+      </w:pPr>
+      <w:r>
+        <w:t>10 asteroids</w:t>
+      </w:r>
+    </w:p>
+    <w:p>
+      <w:pPr>
+        <w:pStyle w:val="ListParagraph"/>
+        <w:numPr>
+          <w:ilvl w:val="0"/>
+          <w:numId w:val="1"/>
+        </w:numPr>
+      </w:pPr>
+      <w:r>
+        <w:t>Slow asteroids</w:t>
+      </w:r>
+    </w:p>
+    <w:p>
+      <w:pPr>
+        <w:pStyle w:val="ListParagraph"/>
+        <w:numPr>
+          <w:ilvl w:val="0"/>
+          <w:numId w:val="1"/>
+        </w:numPr>
+      </w:pPr>
+      <w:r>
+        <w:t>Shield recharge</w:t>
+      </w:r>
+    </w:p>
+    <w:p>
+      <w:pPr>
+        <w:pStyle w:val="ListParagraph"/>
+        <w:numPr>
+          <w:ilvl w:val="0"/>
+          <w:numId w:val="1"/>
+        </w:numPr>
+      </w:pPr>
+      <w:r>
+        <w:t>Inaccurate asteroid tracking</w:t>
+      </w:r>
+    </w:p>
+    <w:p>
+      <w:pPr>
+        <w:pStyle w:val="ListParagraph"/>
+        <w:numPr>
+          <w:ilvl w:val="0"/>
+          <w:numId w:val="1"/>
+        </w:numPr>
+      </w:pPr>
+      <w:r>
+        <w:t>Extra lives every 25 points</w:t>
+      </w:r>
+    </w:p>
+    <w:p>
+      <w:pPr>
+        <w:pStyle w:val="Heading3"/>
+      </w:pPr>
+      <w:r>
+        <w:t>Medium:</w:t>
+      </w:r>
+    </w:p>
+    <w:p>
+      <w:pPr>
+        <w:pStyle w:val="ListParagraph"/>
+        <w:numPr>
+          <w:ilvl w:val="0"/>
+          <w:numId w:val="3"/>
+        </w:numPr>
+      </w:pPr>
+      <w:r>
+        <w:t>20 asteroids</w:t>
+      </w:r>
+    </w:p>
+    <w:p>
+      <w:pPr>
+        <w:pStyle w:val="ListParagraph"/>
+        <w:numPr>
+          <w:ilvl w:val="0"/>
+          <w:numId w:val="3"/>
+        </w:numPr>
+      </w:pPr>
+      <w:r>
+        <w:t>Faster asteroids</w:t>
+      </w:r>
+    </w:p>
+    <w:p>
+      <w:pPr>
+        <w:pStyle w:val="ListParagraph"/>
+        <w:numPr>
+          <w:ilvl w:val="0"/>
+          <w:numId w:val="3"/>
+        </w:numPr>
+      </w:pPr>
+      <w:r>
+        <w:t>No shield recharge</w:t>
+      </w:r>
+    </w:p>
+    <w:p>
+      <w:pPr>
+        <w:pStyle w:val="ListParagraph"/>
+        <w:numPr>
+          <w:ilvl w:val="0"/>
+          <w:numId w:val="3"/>
+        </w:numPr>
+      </w:pPr>
+      <w:r>
+        <w:t>Better asteroid tracking</w:t>
+      </w:r>
+    </w:p>
+    <w:p>
+      <w:pPr>
+        <w:pStyle w:val="ListParagraph"/>
+        <w:numPr>
+          <w:ilvl w:val="0"/>
+          <w:numId w:val="3"/>
+        </w:numPr>
+      </w:pPr>
+      <w:r>
+        <w:t>Extra lives every 100 points</w:t>
+      </w:r>
+    </w:p>
+    <w:p>
+      <w:pPr>
+        <w:pStyle w:val="Heading3"/>
+      </w:pPr>
+      <w:r>
+        <w:t>Hard:</w:t>
+      </w:r>
+    </w:p>
+    <w:p>
+      <w:pPr>
+        <w:pStyle w:val="ListParagraph"/>
+        <w:numPr>
+          <w:ilvl w:val="0"/>
+          <w:numId w:val="4"/>
+        </w:numPr>
+      </w:pPr>
+      <w:r>
+        <w:t>20 asteroids</w:t>
+      </w:r>
+    </w:p>
+    <w:p>
+      <w:pPr>
+        <w:pStyle w:val="ListParagraph"/>
+        <w:numPr>
+          <w:ilvl w:val="0"/>
+          <w:numId w:val="4"/>
+        </w:numPr>
+      </w:pPr>
+      <w:r>
+        <w:t>Fastest asteroids</w:t>
+      </w:r>
+    </w:p>
+    <w:p>
+      <w:pPr>
+        <w:pStyle w:val="ListParagraph"/>
+        <w:numPr>
+          <w:ilvl w:val="0"/>
+          <w:numId w:val="4"/>
+        </w:numPr>
+      </w:pPr>
+      <w:r>
+        <w:t>No shield recharge</w:t>
+      </w:r>
+    </w:p>
+    <w:p>
+      <w:pPr>
+        <w:pStyle w:val="ListParagraph"/>
+        <w:numPr>
+          <w:ilvl w:val="0"/>
+          <w:numId w:val="4"/>
+        </w:numPr>
+      </w:pPr>
+      <w:r>
+        <w:t>Best asteroid tracking</w:t>
+      </w:r>
+    </w:p>
+    <w:p>
+      <w:pPr>
+        <w:pStyle w:val="ListParagraph"/>
+        <w:numPr>
+          <w:ilvl w:val="0"/>
+          <w:numId w:val="4"/>
+        </w:numPr>
+      </w:pPr>
+      <w:r>
+        <w:t>No extra lives</w:t>
       </w:r>
     </w:p>
     <w:p>
@@ -20,7 +339,36 @@
         <w:pStyle w:val="Heading1"/>
       </w:pPr>
       <w:r>
-        <w:t>Controls:</w:t>
+        <w:t>Special Features:</w:t>
+      </w:r>
+    </w:p>
+    <w:p>
+      <w:r>
+        <w:t>I spent a lot of time working on the players HUD so that it looked like you were in the cockpit of a ship and all of the player information was a part of the ship.</w:t>
+      </w:r>
+    </w:p>
+    <w:p>
+      <w:pPr>
+        <w:pStyle w:val="Heading1"/>
+      </w:pPr>
+      <w:r>
+        <w:t>Known bugs</w:t>
+      </w:r>
+      <w:r>
+        <w:t>:</w:t>
+      </w:r>
+    </w:p>
+    <w:p>
+      <w:r>
+        <w:t>Everything should function, there are some performance concerns with the way asteroid counting and missile death works.</w:t>
+      </w:r>
+    </w:p>
+    <w:p>
+      <w:pPr>
+        <w:pStyle w:val="Heading1"/>
+      </w:pPr>
+      <w:r>
+        <w:t>Assets Used:</w:t>
       </w:r>
     </w:p>
     <w:p>
@@ -28,130 +376,26 @@
         <w:pStyle w:val="Heading4"/>
       </w:pPr>
       <w:r>
-        <w:t>W or Up:</w:t>
-      </w:r>
-    </w:p>
-    <w:p>
-      <w:r>
-        <w:t>Thrust Forward</w:t>
+        <w:t>Asteroids:</w:t>
       </w:r>
     </w:p>
     <w:p>
       <w:pPr>
         <w:pStyle w:val="Heading4"/>
-      </w:pPr>
-      <w:r>
-        <w:t>S or Down:</w:t>
-      </w:r>
-    </w:p>
-    <w:p>
-      <w:r>
-        <w:t>Reverse</w:t>
-      </w:r>
-    </w:p>
-    <w:p>
-      <w:pPr>
-        <w:pStyle w:val="Heading4"/>
-      </w:pPr>
-      <w:r>
-        <w:t>A/D:</w:t>
-      </w:r>
-    </w:p>
-    <w:p>
-      <w:r>
-        <w:t>Strafe</w:t>
-      </w:r>
-    </w:p>
-    <w:p>
-      <w:pPr>
-        <w:pStyle w:val="Heading4"/>
-      </w:pPr>
-      <w:r>
-        <w:t>Q/E or Left/Right:</w:t>
-      </w:r>
-    </w:p>
-    <w:p>
-      <w:r>
-        <w:t>Roll</w:t>
-      </w:r>
-    </w:p>
-    <w:p>
-      <w:pPr>
-        <w:pStyle w:val="Heading4"/>
-      </w:pPr>
-      <w:r>
-        <w:t>Ctrl:</w:t>
-      </w:r>
-    </w:p>
-    <w:p>
-      <w:r>
-        <w:t>Dive</w:t>
-      </w:r>
-    </w:p>
-    <w:p>
-      <w:pPr>
-        <w:pStyle w:val="Heading4"/>
-      </w:pPr>
-      <w:r>
-        <w:t>Space:</w:t>
-      </w:r>
-    </w:p>
-    <w:p>
-      <w:r>
-        <w:t>Ascend</w:t>
-      </w:r>
-      <w:bookmarkStart w:id="0" w:name="_GoBack"/>
-      <w:bookmarkEnd w:id="0"/>
-    </w:p>
-    <w:p>
-      <w:pPr>
-        <w:pStyle w:val="Heading4"/>
-      </w:pPr>
-      <w:r>
-        <w:t>Left Click:</w:t>
-      </w:r>
-    </w:p>
-    <w:p>
-      <w:r>
-        <w:t>Fire</w:t>
-      </w:r>
-    </w:p>
-    <w:p>
-      <w:pPr>
-        <w:pStyle w:val="Heading4"/>
-      </w:pPr>
-      <w:r>
-        <w:t>Mouse:</w:t>
-      </w:r>
-    </w:p>
-    <w:p>
-      <w:r>
-        <w:t>Rotate Camera</w:t>
-      </w:r>
-    </w:p>
-    <w:p>
-      <w:pPr>
-        <w:pStyle w:val="Heading1"/>
-      </w:pPr>
-      <w:r>
-        <w:t>Assets Used:</w:t>
-      </w:r>
-    </w:p>
-    <w:p>
-      <w:pPr>
-        <w:pStyle w:val="Heading4"/>
-      </w:pPr>
-      <w:r>
-        <w:t>Asteroids:</w:t>
-      </w:r>
-    </w:p>
-    <w:p>
-      <w:hyperlink r:id="rId4" w:history="1">
+        <w:rPr>
+          <w:rFonts w:asciiTheme="minorHAnsi" w:eastAsiaTheme="minorEastAsia" w:hAnsiTheme="minorHAnsi" w:cstheme="minorBidi"/>
+          <w:i w:val="0"/>
+          <w:iCs w:val="0"/>
+          <w:color w:val="auto"/>
+        </w:rPr>
+      </w:pPr>
+      <w:hyperlink r:id="rId5" w:history="1">
         <w:r>
           <w:rPr>
             <w:rStyle w:val="Hyperlink"/>
+            <w:rFonts w:asciiTheme="minorHAnsi" w:eastAsiaTheme="minorEastAsia" w:hAnsiTheme="minorHAnsi" w:cstheme="minorBidi"/>
           </w:rPr>
-          <w:t>https://www.assetstore.unity3d.com/en/#!/content/68173</w:t>
+          <w:t>https://www.assetstore.unity3d.com/en/#!/content/68611</w:t>
         </w:r>
       </w:hyperlink>
     </w:p>
@@ -164,7 +408,7 @@
       </w:r>
     </w:p>
     <w:p>
-      <w:hyperlink r:id="rId5" w:history="1">
+      <w:hyperlink r:id="rId6" w:history="1">
         <w:r>
           <w:rPr>
             <w:rStyle w:val="Hyperlink"/>
@@ -182,7 +426,7 @@
       </w:r>
     </w:p>
     <w:p>
-      <w:hyperlink r:id="rId6" w:history="1">
+      <w:hyperlink r:id="rId7" w:history="1">
         <w:r>
           <w:rPr>
             <w:rStyle w:val="Hyperlink"/>
@@ -200,7 +444,7 @@
       </w:r>
     </w:p>
     <w:p>
-      <w:hyperlink r:id="rId7" w:history="1">
+      <w:hyperlink r:id="rId8" w:anchor="!/content/72692" w:history="1">
         <w:r>
           <w:rPr>
             <w:rStyle w:val="Hyperlink"/>
@@ -208,6 +452,14 @@
           <w:t>https://www.assetstore.unity3d.com/en/#!/content/72692</w:t>
         </w:r>
       </w:hyperlink>
+      <w:r>
+        <w:t xml:space="preserve"> </w:t>
+      </w:r>
+    </w:p>
+    <w:p>
+      <w:r>
+        <w:t>All scripting of missile functionality was done by me.</w:t>
+      </w:r>
     </w:p>
     <w:p>
       <w:pPr>
@@ -218,7 +470,7 @@
       </w:r>
     </w:p>
     <w:p>
-      <w:hyperlink r:id="rId8" w:history="1">
+      <w:hyperlink r:id="rId9" w:history="1">
         <w:r>
           <w:rPr>
             <w:rStyle w:val="Hyperlink"/>
@@ -228,7 +480,7 @@
       </w:hyperlink>
     </w:p>
     <w:p>
-      <w:hyperlink r:id="rId9" w:history="1">
+      <w:hyperlink r:id="rId10" w:history="1">
         <w:r>
           <w:rPr>
             <w:rStyle w:val="Hyperlink"/>
@@ -238,7 +490,7 @@
       </w:hyperlink>
     </w:p>
     <w:p>
-      <w:hyperlink r:id="rId10" w:history="1">
+      <w:hyperlink r:id="rId11" w:history="1">
         <w:r>
           <w:rPr>
             <w:rStyle w:val="Hyperlink"/>
@@ -248,7 +500,12 @@
       </w:hyperlink>
     </w:p>
     <w:p>
-      <w:hyperlink r:id="rId11" w:history="1">
+      <w:pPr>
+        <w:rPr>
+          <w:rStyle w:val="Hyperlink"/>
+        </w:rPr>
+      </w:pPr>
+      <w:hyperlink r:id="rId12" w:history="1">
         <w:r>
           <w:rPr>
             <w:rStyle w:val="Hyperlink"/>
@@ -257,7 +514,60 @@
         </w:r>
       </w:hyperlink>
     </w:p>
-    <w:p/>
+    <w:p>
+      <w:pPr>
+        <w:pStyle w:val="Heading4"/>
+      </w:pPr>
+      <w:r>
+        <w:t>Skybox:</w:t>
+      </w:r>
+    </w:p>
+    <w:p>
+      <w:hyperlink r:id="rId13" w:history="1">
+        <w:r>
+          <w:rPr>
+            <w:rStyle w:val="Hyperlink"/>
+          </w:rPr>
+          <w:t>https://www.assetstore.unity3d.com/en/#!/content/25117</w:t>
+        </w:r>
+      </w:hyperlink>
+    </w:p>
+    <w:p>
+      <w:pPr>
+        <w:pStyle w:val="Heading4"/>
+      </w:pPr>
+      <w:r>
+        <w:t>Sun Texture:</w:t>
+      </w:r>
+    </w:p>
+    <w:p>
+      <w:hyperlink r:id="rId14" w:history="1">
+        <w:r>
+          <w:rPr>
+            <w:rStyle w:val="Hyperlink"/>
+          </w:rPr>
+          <w:t>https://www.brusheezy.com/textures/49324-surface-of-the-sun-texture</w:t>
+        </w:r>
+      </w:hyperlink>
+    </w:p>
+    <w:p>
+      <w:pPr>
+        <w:pStyle w:val="Heading1"/>
+      </w:pPr>
+      <w:r>
+        <w:t>What I learned:</w:t>
+      </w:r>
+    </w:p>
+    <w:p>
+      <w:r>
+        <w:t>I learned a lot of things about working with a physics engine. A large majority of my time was spent making all of the physics look and work well. Most notably the asteroids that react to explosions/missiles that react to explosions around them and react accordingly.</w:t>
+      </w:r>
+      <w:bookmarkStart w:id="0" w:name="_GoBack"/>
+      <w:bookmarkEnd w:id="0"/>
+      <w:r>
+        <w:t xml:space="preserve"> </w:t>
+      </w:r>
+    </w:p>
     <w:p/>
     <w:p/>
     <w:sectPr>
@@ -268,6 +578,448 @@
     </w:sectPr>
   </w:body>
 </w:document>
+</file>
+
+<file path=word/numbering.xml><?xml version="1.0" encoding="utf-8"?>
+<w:numbering xmlns:wpc="http://schemas.microsoft.com/office/word/2010/wordprocessingCanvas" xmlns:cx="http://schemas.microsoft.com/office/drawing/2014/chartex" xmlns:cx1="http://schemas.microsoft.com/office/drawing/2015/9/8/chartex" xmlns:cx2="http://schemas.microsoft.com/office/drawing/2015/10/21/chartex" xmlns:cx3="http://schemas.microsoft.com/office/drawing/2016/5/9/chartex" xmlns:cx4="http://schemas.microsoft.com/office/drawing/2016/5/10/chartex" xmlns:cx5="http://schemas.microsoft.com/office/drawing/2016/5/11/chartex" xmlns:mc="http://schemas.openxmlformats.org/markup-compatibility/2006" xmlns:o="urn:schemas-microsoft-com:office:office" xmlns:r="http://schemas.openxmlformats.org/officeDocument/2006/relationships" xmlns:m="http://schemas.openxmlformats.org/officeDocument/2006/math" xmlns:v="urn:schemas-microsoft-com:vml" xmlns:wp14="http://schemas.microsoft.com/office/word/2010/wordprocessingDrawing" xmlns:wp="http://schemas.openxmlformats.org/drawingml/2006/wordprocessingDrawing" xmlns:w10="urn:schemas-microsoft-com:office:word" xmlns:w="http://schemas.openxmlformats.org/wordprocessingml/2006/main" xmlns:w14="http://schemas.microsoft.com/office/word/2010/wordml" xmlns:w15="http://schemas.microsoft.com/office/word/2012/wordml" xmlns:w16se="http://schemas.microsoft.com/office/word/2015/wordml/symex" xmlns:wpg="http://schemas.microsoft.com/office/word/2010/wordprocessingGroup" xmlns:wpi="http://schemas.microsoft.com/office/word/2010/wordprocessingInk" xmlns:wne="http://schemas.microsoft.com/office/word/2006/wordml" xmlns:wps="http://schemas.microsoft.com/office/word/2010/wordprocessingShape" mc:Ignorable="w14 w15 w16se wp14">
+  <w:abstractNum w:abstractNumId="0" w15:restartNumberingAfterBreak="0">
+    <w:nsid w:val="1D962B71"/>
+    <w:multiLevelType w:val="hybridMultilevel"/>
+    <w:tmpl w:val="9E941920"/>
+    <w:lvl w:ilvl="0" w:tplc="04090001">
+      <w:start w:val="1"/>
+      <w:numFmt w:val="bullet"/>
+      <w:lvlText w:val=""/>
+      <w:lvlJc w:val="left"/>
+      <w:pPr>
+        <w:ind w:left="720" w:hanging="360"/>
+      </w:pPr>
+      <w:rPr>
+        <w:rFonts w:ascii="Symbol" w:hAnsi="Symbol" w:hint="default"/>
+      </w:rPr>
+    </w:lvl>
+    <w:lvl w:ilvl="1" w:tplc="04090003" w:tentative="1">
+      <w:start w:val="1"/>
+      <w:numFmt w:val="bullet"/>
+      <w:lvlText w:val="o"/>
+      <w:lvlJc w:val="left"/>
+      <w:pPr>
+        <w:ind w:left="1440" w:hanging="360"/>
+      </w:pPr>
+      <w:rPr>
+        <w:rFonts w:ascii="Courier New" w:hAnsi="Courier New" w:cs="Courier New" w:hint="default"/>
+      </w:rPr>
+    </w:lvl>
+    <w:lvl w:ilvl="2" w:tplc="04090005" w:tentative="1">
+      <w:start w:val="1"/>
+      <w:numFmt w:val="bullet"/>
+      <w:lvlText w:val=""/>
+      <w:lvlJc w:val="left"/>
+      <w:pPr>
+        <w:ind w:left="2160" w:hanging="360"/>
+      </w:pPr>
+      <w:rPr>
+        <w:rFonts w:ascii="Wingdings" w:hAnsi="Wingdings" w:hint="default"/>
+      </w:rPr>
+    </w:lvl>
+    <w:lvl w:ilvl="3" w:tplc="04090001" w:tentative="1">
+      <w:start w:val="1"/>
+      <w:numFmt w:val="bullet"/>
+      <w:lvlText w:val=""/>
+      <w:lvlJc w:val="left"/>
+      <w:pPr>
+        <w:ind w:left="2880" w:hanging="360"/>
+      </w:pPr>
+      <w:rPr>
+        <w:rFonts w:ascii="Symbol" w:hAnsi="Symbol" w:hint="default"/>
+      </w:rPr>
+    </w:lvl>
+    <w:lvl w:ilvl="4" w:tplc="04090003" w:tentative="1">
+      <w:start w:val="1"/>
+      <w:numFmt w:val="bullet"/>
+      <w:lvlText w:val="o"/>
+      <w:lvlJc w:val="left"/>
+      <w:pPr>
+        <w:ind w:left="3600" w:hanging="360"/>
+      </w:pPr>
+      <w:rPr>
+        <w:rFonts w:ascii="Courier New" w:hAnsi="Courier New" w:cs="Courier New" w:hint="default"/>
+      </w:rPr>
+    </w:lvl>
+    <w:lvl w:ilvl="5" w:tplc="04090005" w:tentative="1">
+      <w:start w:val="1"/>
+      <w:numFmt w:val="bullet"/>
+      <w:lvlText w:val=""/>
+      <w:lvlJc w:val="left"/>
+      <w:pPr>
+        <w:ind w:left="4320" w:hanging="360"/>
+      </w:pPr>
+      <w:rPr>
+        <w:rFonts w:ascii="Wingdings" w:hAnsi="Wingdings" w:hint="default"/>
+      </w:rPr>
+    </w:lvl>
+    <w:lvl w:ilvl="6" w:tplc="04090001" w:tentative="1">
+      <w:start w:val="1"/>
+      <w:numFmt w:val="bullet"/>
+      <w:lvlText w:val=""/>
+      <w:lvlJc w:val="left"/>
+      <w:pPr>
+        <w:ind w:left="5040" w:hanging="360"/>
+      </w:pPr>
+      <w:rPr>
+        <w:rFonts w:ascii="Symbol" w:hAnsi="Symbol" w:hint="default"/>
+      </w:rPr>
+    </w:lvl>
+    <w:lvl w:ilvl="7" w:tplc="04090003" w:tentative="1">
+      <w:start w:val="1"/>
+      <w:numFmt w:val="bullet"/>
+      <w:lvlText w:val="o"/>
+      <w:lvlJc w:val="left"/>
+      <w:pPr>
+        <w:ind w:left="5760" w:hanging="360"/>
+      </w:pPr>
+      <w:rPr>
+        <w:rFonts w:ascii="Courier New" w:hAnsi="Courier New" w:cs="Courier New" w:hint="default"/>
+      </w:rPr>
+    </w:lvl>
+    <w:lvl w:ilvl="8" w:tplc="04090005" w:tentative="1">
+      <w:start w:val="1"/>
+      <w:numFmt w:val="bullet"/>
+      <w:lvlText w:val=""/>
+      <w:lvlJc w:val="left"/>
+      <w:pPr>
+        <w:ind w:left="6480" w:hanging="360"/>
+      </w:pPr>
+      <w:rPr>
+        <w:rFonts w:ascii="Wingdings" w:hAnsi="Wingdings" w:hint="default"/>
+      </w:rPr>
+    </w:lvl>
+  </w:abstractNum>
+  <w:abstractNum w:abstractNumId="1" w15:restartNumberingAfterBreak="0">
+    <w:nsid w:val="28F17165"/>
+    <w:multiLevelType w:val="hybridMultilevel"/>
+    <w:tmpl w:val="24A8C2AA"/>
+    <w:lvl w:ilvl="0" w:tplc="0409000F">
+      <w:start w:val="1"/>
+      <w:numFmt w:val="decimal"/>
+      <w:lvlText w:val="%1."/>
+      <w:lvlJc w:val="left"/>
+      <w:pPr>
+        <w:ind w:left="720" w:hanging="360"/>
+      </w:pPr>
+    </w:lvl>
+    <w:lvl w:ilvl="1" w:tplc="04090019" w:tentative="1">
+      <w:start w:val="1"/>
+      <w:numFmt w:val="lowerLetter"/>
+      <w:lvlText w:val="%2."/>
+      <w:lvlJc w:val="left"/>
+      <w:pPr>
+        <w:ind w:left="1440" w:hanging="360"/>
+      </w:pPr>
+    </w:lvl>
+    <w:lvl w:ilvl="2" w:tplc="0409001B" w:tentative="1">
+      <w:start w:val="1"/>
+      <w:numFmt w:val="lowerRoman"/>
+      <w:lvlText w:val="%3."/>
+      <w:lvlJc w:val="right"/>
+      <w:pPr>
+        <w:ind w:left="2160" w:hanging="180"/>
+      </w:pPr>
+    </w:lvl>
+    <w:lvl w:ilvl="3" w:tplc="0409000F" w:tentative="1">
+      <w:start w:val="1"/>
+      <w:numFmt w:val="decimal"/>
+      <w:lvlText w:val="%4."/>
+      <w:lvlJc w:val="left"/>
+      <w:pPr>
+        <w:ind w:left="2880" w:hanging="360"/>
+      </w:pPr>
+    </w:lvl>
+    <w:lvl w:ilvl="4" w:tplc="04090019" w:tentative="1">
+      <w:start w:val="1"/>
+      <w:numFmt w:val="lowerLetter"/>
+      <w:lvlText w:val="%5."/>
+      <w:lvlJc w:val="left"/>
+      <w:pPr>
+        <w:ind w:left="3600" w:hanging="360"/>
+      </w:pPr>
+    </w:lvl>
+    <w:lvl w:ilvl="5" w:tplc="0409001B" w:tentative="1">
+      <w:start w:val="1"/>
+      <w:numFmt w:val="lowerRoman"/>
+      <w:lvlText w:val="%6."/>
+      <w:lvlJc w:val="right"/>
+      <w:pPr>
+        <w:ind w:left="4320" w:hanging="180"/>
+      </w:pPr>
+    </w:lvl>
+    <w:lvl w:ilvl="6" w:tplc="0409000F" w:tentative="1">
+      <w:start w:val="1"/>
+      <w:numFmt w:val="decimal"/>
+      <w:lvlText w:val="%7."/>
+      <w:lvlJc w:val="left"/>
+      <w:pPr>
+        <w:ind w:left="5040" w:hanging="360"/>
+      </w:pPr>
+    </w:lvl>
+    <w:lvl w:ilvl="7" w:tplc="04090019" w:tentative="1">
+      <w:start w:val="1"/>
+      <w:numFmt w:val="lowerLetter"/>
+      <w:lvlText w:val="%8."/>
+      <w:lvlJc w:val="left"/>
+      <w:pPr>
+        <w:ind w:left="5760" w:hanging="360"/>
+      </w:pPr>
+    </w:lvl>
+    <w:lvl w:ilvl="8" w:tplc="0409001B" w:tentative="1">
+      <w:start w:val="1"/>
+      <w:numFmt w:val="lowerRoman"/>
+      <w:lvlText w:val="%9."/>
+      <w:lvlJc w:val="right"/>
+      <w:pPr>
+        <w:ind w:left="6480" w:hanging="180"/>
+      </w:pPr>
+    </w:lvl>
+  </w:abstractNum>
+  <w:abstractNum w:abstractNumId="2" w15:restartNumberingAfterBreak="0">
+    <w:nsid w:val="376B47F7"/>
+    <w:multiLevelType w:val="hybridMultilevel"/>
+    <w:tmpl w:val="00840CEC"/>
+    <w:lvl w:ilvl="0" w:tplc="04090001">
+      <w:start w:val="1"/>
+      <w:numFmt w:val="bullet"/>
+      <w:lvlText w:val=""/>
+      <w:lvlJc w:val="left"/>
+      <w:pPr>
+        <w:ind w:left="720" w:hanging="360"/>
+      </w:pPr>
+      <w:rPr>
+        <w:rFonts w:ascii="Symbol" w:hAnsi="Symbol" w:hint="default"/>
+      </w:rPr>
+    </w:lvl>
+    <w:lvl w:ilvl="1" w:tplc="04090003" w:tentative="1">
+      <w:start w:val="1"/>
+      <w:numFmt w:val="bullet"/>
+      <w:lvlText w:val="o"/>
+      <w:lvlJc w:val="left"/>
+      <w:pPr>
+        <w:ind w:left="1440" w:hanging="360"/>
+      </w:pPr>
+      <w:rPr>
+        <w:rFonts w:ascii="Courier New" w:hAnsi="Courier New" w:cs="Courier New" w:hint="default"/>
+      </w:rPr>
+    </w:lvl>
+    <w:lvl w:ilvl="2" w:tplc="04090005" w:tentative="1">
+      <w:start w:val="1"/>
+      <w:numFmt w:val="bullet"/>
+      <w:lvlText w:val=""/>
+      <w:lvlJc w:val="left"/>
+      <w:pPr>
+        <w:ind w:left="2160" w:hanging="360"/>
+      </w:pPr>
+      <w:rPr>
+        <w:rFonts w:ascii="Wingdings" w:hAnsi="Wingdings" w:hint="default"/>
+      </w:rPr>
+    </w:lvl>
+    <w:lvl w:ilvl="3" w:tplc="04090001" w:tentative="1">
+      <w:start w:val="1"/>
+      <w:numFmt w:val="bullet"/>
+      <w:lvlText w:val=""/>
+      <w:lvlJc w:val="left"/>
+      <w:pPr>
+        <w:ind w:left="2880" w:hanging="360"/>
+      </w:pPr>
+      <w:rPr>
+        <w:rFonts w:ascii="Symbol" w:hAnsi="Symbol" w:hint="default"/>
+      </w:rPr>
+    </w:lvl>
+    <w:lvl w:ilvl="4" w:tplc="04090003" w:tentative="1">
+      <w:start w:val="1"/>
+      <w:numFmt w:val="bullet"/>
+      <w:lvlText w:val="o"/>
+      <w:lvlJc w:val="left"/>
+      <w:pPr>
+        <w:ind w:left="3600" w:hanging="360"/>
+      </w:pPr>
+      <w:rPr>
+        <w:rFonts w:ascii="Courier New" w:hAnsi="Courier New" w:cs="Courier New" w:hint="default"/>
+      </w:rPr>
+    </w:lvl>
+    <w:lvl w:ilvl="5" w:tplc="04090005" w:tentative="1">
+      <w:start w:val="1"/>
+      <w:numFmt w:val="bullet"/>
+      <w:lvlText w:val=""/>
+      <w:lvlJc w:val="left"/>
+      <w:pPr>
+        <w:ind w:left="4320" w:hanging="360"/>
+      </w:pPr>
+      <w:rPr>
+        <w:rFonts w:ascii="Wingdings" w:hAnsi="Wingdings" w:hint="default"/>
+      </w:rPr>
+    </w:lvl>
+    <w:lvl w:ilvl="6" w:tplc="04090001" w:tentative="1">
+      <w:start w:val="1"/>
+      <w:numFmt w:val="bullet"/>
+      <w:lvlText w:val=""/>
+      <w:lvlJc w:val="left"/>
+      <w:pPr>
+        <w:ind w:left="5040" w:hanging="360"/>
+      </w:pPr>
+      <w:rPr>
+        <w:rFonts w:ascii="Symbol" w:hAnsi="Symbol" w:hint="default"/>
+      </w:rPr>
+    </w:lvl>
+    <w:lvl w:ilvl="7" w:tplc="04090003" w:tentative="1">
+      <w:start w:val="1"/>
+      <w:numFmt w:val="bullet"/>
+      <w:lvlText w:val="o"/>
+      <w:lvlJc w:val="left"/>
+      <w:pPr>
+        <w:ind w:left="5760" w:hanging="360"/>
+      </w:pPr>
+      <w:rPr>
+        <w:rFonts w:ascii="Courier New" w:hAnsi="Courier New" w:cs="Courier New" w:hint="default"/>
+      </w:rPr>
+    </w:lvl>
+    <w:lvl w:ilvl="8" w:tplc="04090005" w:tentative="1">
+      <w:start w:val="1"/>
+      <w:numFmt w:val="bullet"/>
+      <w:lvlText w:val=""/>
+      <w:lvlJc w:val="left"/>
+      <w:pPr>
+        <w:ind w:left="6480" w:hanging="360"/>
+      </w:pPr>
+      <w:rPr>
+        <w:rFonts w:ascii="Wingdings" w:hAnsi="Wingdings" w:hint="default"/>
+      </w:rPr>
+    </w:lvl>
+  </w:abstractNum>
+  <w:abstractNum w:abstractNumId="3" w15:restartNumberingAfterBreak="0">
+    <w:nsid w:val="53757AA0"/>
+    <w:multiLevelType w:val="hybridMultilevel"/>
+    <w:tmpl w:val="63EEF636"/>
+    <w:lvl w:ilvl="0" w:tplc="04090001">
+      <w:start w:val="1"/>
+      <w:numFmt w:val="bullet"/>
+      <w:lvlText w:val=""/>
+      <w:lvlJc w:val="left"/>
+      <w:pPr>
+        <w:ind w:left="720" w:hanging="360"/>
+      </w:pPr>
+      <w:rPr>
+        <w:rFonts w:ascii="Symbol" w:hAnsi="Symbol" w:hint="default"/>
+      </w:rPr>
+    </w:lvl>
+    <w:lvl w:ilvl="1" w:tplc="04090003" w:tentative="1">
+      <w:start w:val="1"/>
+      <w:numFmt w:val="bullet"/>
+      <w:lvlText w:val="o"/>
+      <w:lvlJc w:val="left"/>
+      <w:pPr>
+        <w:ind w:left="1440" w:hanging="360"/>
+      </w:pPr>
+      <w:rPr>
+        <w:rFonts w:ascii="Courier New" w:hAnsi="Courier New" w:cs="Courier New" w:hint="default"/>
+      </w:rPr>
+    </w:lvl>
+    <w:lvl w:ilvl="2" w:tplc="04090005" w:tentative="1">
+      <w:start w:val="1"/>
+      <w:numFmt w:val="bullet"/>
+      <w:lvlText w:val=""/>
+      <w:lvlJc w:val="left"/>
+      <w:pPr>
+        <w:ind w:left="2160" w:hanging="360"/>
+      </w:pPr>
+      <w:rPr>
+        <w:rFonts w:ascii="Wingdings" w:hAnsi="Wingdings" w:hint="default"/>
+      </w:rPr>
+    </w:lvl>
+    <w:lvl w:ilvl="3" w:tplc="04090001" w:tentative="1">
+      <w:start w:val="1"/>
+      <w:numFmt w:val="bullet"/>
+      <w:lvlText w:val=""/>
+      <w:lvlJc w:val="left"/>
+      <w:pPr>
+        <w:ind w:left="2880" w:hanging="360"/>
+      </w:pPr>
+      <w:rPr>
+        <w:rFonts w:ascii="Symbol" w:hAnsi="Symbol" w:hint="default"/>
+      </w:rPr>
+    </w:lvl>
+    <w:lvl w:ilvl="4" w:tplc="04090003" w:tentative="1">
+      <w:start w:val="1"/>
+      <w:numFmt w:val="bullet"/>
+      <w:lvlText w:val="o"/>
+      <w:lvlJc w:val="left"/>
+      <w:pPr>
+        <w:ind w:left="3600" w:hanging="360"/>
+      </w:pPr>
+      <w:rPr>
+        <w:rFonts w:ascii="Courier New" w:hAnsi="Courier New" w:cs="Courier New" w:hint="default"/>
+      </w:rPr>
+    </w:lvl>
+    <w:lvl w:ilvl="5" w:tplc="04090005" w:tentative="1">
+      <w:start w:val="1"/>
+      <w:numFmt w:val="bullet"/>
+      <w:lvlText w:val=""/>
+      <w:lvlJc w:val="left"/>
+      <w:pPr>
+        <w:ind w:left="4320" w:hanging="360"/>
+      </w:pPr>
+      <w:rPr>
+        <w:rFonts w:ascii="Wingdings" w:hAnsi="Wingdings" w:hint="default"/>
+      </w:rPr>
+    </w:lvl>
+    <w:lvl w:ilvl="6" w:tplc="04090001" w:tentative="1">
+      <w:start w:val="1"/>
+      <w:numFmt w:val="bullet"/>
+      <w:lvlText w:val=""/>
+      <w:lvlJc w:val="left"/>
+      <w:pPr>
+        <w:ind w:left="5040" w:hanging="360"/>
+      </w:pPr>
+      <w:rPr>
+        <w:rFonts w:ascii="Symbol" w:hAnsi="Symbol" w:hint="default"/>
+      </w:rPr>
+    </w:lvl>
+    <w:lvl w:ilvl="7" w:tplc="04090003" w:tentative="1">
+      <w:start w:val="1"/>
+      <w:numFmt w:val="bullet"/>
+      <w:lvlText w:val="o"/>
+      <w:lvlJc w:val="left"/>
+      <w:pPr>
+        <w:ind w:left="5760" w:hanging="360"/>
+      </w:pPr>
+      <w:rPr>
+        <w:rFonts w:ascii="Courier New" w:hAnsi="Courier New" w:cs="Courier New" w:hint="default"/>
+      </w:rPr>
+    </w:lvl>
+    <w:lvl w:ilvl="8" w:tplc="04090005" w:tentative="1">
+      <w:start w:val="1"/>
+      <w:numFmt w:val="bullet"/>
+      <w:lvlText w:val=""/>
+      <w:lvlJc w:val="left"/>
+      <w:pPr>
+        <w:ind w:left="6480" w:hanging="360"/>
+      </w:pPr>
+      <w:rPr>
+        <w:rFonts w:ascii="Wingdings" w:hAnsi="Wingdings" w:hint="default"/>
+      </w:rPr>
+    </w:lvl>
+  </w:abstractNum>
+  <w:num w:numId="1">
+    <w:abstractNumId w:val="2"/>
+  </w:num>
+  <w:num w:numId="2">
+    <w:abstractNumId w:val="1"/>
+  </w:num>
+  <w:num w:numId="3">
+    <w:abstractNumId w:val="0"/>
+  </w:num>
+  <w:num w:numId="4">
+    <w:abstractNumId w:val="3"/>
+  </w:num>
+</w:numbering>
 </file>
 
 <file path=word/styles.xml><?xml version="1.0" encoding="utf-8"?>
@@ -393,6 +1145,7 @@
     <w:lsdException w:name="HTML Sample" w:semiHidden="1" w:unhideWhenUsed="1"/>
     <w:lsdException w:name="HTML Typewriter" w:semiHidden="1" w:unhideWhenUsed="1"/>
     <w:lsdException w:name="HTML Variable" w:semiHidden="1" w:unhideWhenUsed="1"/>
+    <w:lsdException w:name="Normal Table" w:semiHidden="1" w:unhideWhenUsed="1"/>
     <w:lsdException w:name="annotation subject" w:semiHidden="1" w:unhideWhenUsed="1"/>
     <w:lsdException w:name="No List" w:semiHidden="1" w:unhideWhenUsed="1"/>
     <w:lsdException w:name="Outline List 1" w:semiHidden="1" w:unhideWhenUsed="1"/>
@@ -437,6 +1190,7 @@
     <w:lsdException w:name="Table Professional" w:semiHidden="1" w:unhideWhenUsed="1"/>
     <w:lsdException w:name="Table Subtle 1" w:semiHidden="1" w:unhideWhenUsed="1"/>
     <w:lsdException w:name="Table Subtle 2" w:semiHidden="1" w:unhideWhenUsed="1"/>
+    <w:lsdException w:name="Table Web 1" w:semiHidden="1" w:unhideWhenUsed="1"/>
     <w:lsdException w:name="Table Web 2" w:semiHidden="1" w:unhideWhenUsed="1"/>
     <w:lsdException w:name="Table Web 3" w:semiHidden="1" w:unhideWhenUsed="1"/>
     <w:lsdException w:name="Balloon Text" w:semiHidden="1" w:unhideWhenUsed="1"/>
@@ -842,6 +1596,17 @@
       <w:color w:val="2E74B5" w:themeColor="accent1" w:themeShade="BF"/>
     </w:rPr>
   </w:style>
+  <w:style w:type="paragraph" w:styleId="ListParagraph">
+    <w:name w:val="List Paragraph"/>
+    <w:basedOn w:val="Normal"/>
+    <w:uiPriority w:val="34"/>
+    <w:qFormat/>
+    <w:rsid w:val="000262F4"/>
+    <w:pPr>
+      <w:ind w:left="720"/>
+      <w:contextualSpacing/>
+    </w:pPr>
+  </w:style>
 </w:styles>
 </file>
 

</xml_diff>